<commit_message>
I'm in the getaway car
</commit_message>
<xml_diff>
--- a/ДопЗадание.docx
+++ b/ДопЗадание.docx
@@ -5,7 +5,14 @@
     <w:p>
       <w:pPr>
         <w:ind w:firstLine="284"/>
-        <w:jc w:val="center"/>
+        <w:jc w:val="right"/>
+        <w:rPr>
+          <w:rFonts w:ascii="Times New Roman" w:hAnsi="Times New Roman" w:cs="Times New Roman"/>
+          <w:sz w:val="28"/>
+          <w:szCs w:val="28"/>
+        </w:rPr>
+      </w:pPr>
+      <w:r>
         <w:rPr>
           <w:rFonts w:ascii="Times New Roman" w:hAnsi="Times New Roman" w:cs="Times New Roman"/>
           <w:b/>
@@ -13,7 +20,8 @@
           <w:sz w:val="28"/>
           <w:szCs w:val="28"/>
         </w:rPr>
-      </w:pPr>
+        <w:t>Практикум 6.2.</w:t>
+      </w:r>
       <w:r>
         <w:rPr>
           <w:rFonts w:ascii="Times New Roman" w:hAnsi="Times New Roman" w:cs="Times New Roman"/>
@@ -22,7 +30,7 @@
           <w:sz w:val="28"/>
           <w:szCs w:val="28"/>
         </w:rPr>
-        <w:t>Практикум 6.2.</w:t>
+        <w:t xml:space="preserve"> </w:t>
       </w:r>
       <w:r>
         <w:rPr>
@@ -33,7 +41,7 @@
           <w:szCs w:val="28"/>
           <w:lang w:val="en-US"/>
         </w:rPr>
-        <w:t xml:space="preserve"> I. </w:t>
+        <w:t>I</w:t>
       </w:r>
       <w:r>
         <w:rPr>
@@ -43,7 +51,25 @@
           <w:sz w:val="28"/>
           <w:szCs w:val="28"/>
         </w:rPr>
+        <w:t xml:space="preserve">. </w:t>
+      </w:r>
+      <w:r>
+        <w:rPr>
+          <w:rFonts w:ascii="Times New Roman" w:hAnsi="Times New Roman" w:cs="Times New Roman"/>
+          <w:b/>
+          <w:bCs/>
+          <w:sz w:val="28"/>
+          <w:szCs w:val="28"/>
+        </w:rPr>
         <w:t>№6.</w:t>
+      </w:r>
+      <w:r>
+        <w:rPr>
+          <w:rFonts w:ascii="Times New Roman" w:hAnsi="Times New Roman" w:cs="Times New Roman"/>
+          <w:sz w:val="28"/>
+          <w:szCs w:val="28"/>
+        </w:rPr>
+        <w:t>Милюков Дмитрий 241</w:t>
       </w:r>
     </w:p>
     <w:p>
@@ -66,7 +92,7 @@
           <w:sz w:val="28"/>
           <w:szCs w:val="28"/>
         </w:rPr>
-        <w:t>Проведите сравнительный анализ времени выполнения данных алгоритмов. Сделайте выводы</w:t>
+        <w:t>Проведите сравнительный анализ времени выполнения данных алгоритмов. Сделайте выводы.</w:t>
       </w:r>
       <w:r>
         <w:rPr>
@@ -76,7 +102,7 @@
           <w:sz w:val="28"/>
           <w:szCs w:val="28"/>
         </w:rPr>
-        <w:t>.</w:t>
+        <w:t xml:space="preserve"> </w:t>
       </w:r>
       <w:r>
         <w:rPr>
@@ -86,87 +112,7 @@
           <w:sz w:val="28"/>
           <w:szCs w:val="28"/>
         </w:rPr>
-        <w:t xml:space="preserve"> </w:t>
-      </w:r>
-      <w:r>
-        <w:rPr>
-          <w:rFonts w:ascii="Times New Roman" w:hAnsi="Times New Roman" w:cs="Times New Roman"/>
-          <w:i/>
-          <w:iCs/>
-          <w:sz w:val="28"/>
-          <w:szCs w:val="28"/>
-        </w:rPr>
-        <w:t>Исходная и искомая строки сгенерированы случайным</w:t>
-      </w:r>
-      <w:r>
-        <w:rPr>
-          <w:rFonts w:ascii="Times New Roman" w:hAnsi="Times New Roman" w:cs="Times New Roman"/>
-          <w:i/>
-          <w:iCs/>
-          <w:sz w:val="28"/>
-          <w:szCs w:val="28"/>
-        </w:rPr>
-        <w:t xml:space="preserve"> </w:t>
-      </w:r>
-      <w:r>
-        <w:rPr>
-          <w:rFonts w:ascii="Times New Roman" w:hAnsi="Times New Roman" w:cs="Times New Roman"/>
-          <w:i/>
-          <w:iCs/>
-          <w:sz w:val="28"/>
-          <w:szCs w:val="28"/>
-        </w:rPr>
-        <w:t>образом из букв</w:t>
-      </w:r>
-      <w:r>
-        <w:rPr>
-          <w:rFonts w:ascii="Times New Roman" w:hAnsi="Times New Roman" w:cs="Times New Roman"/>
-          <w:i/>
-          <w:iCs/>
-          <w:sz w:val="28"/>
-          <w:szCs w:val="28"/>
-        </w:rPr>
-        <w:t xml:space="preserve"> </w:t>
-      </w:r>
-      <w:r>
-        <w:rPr>
-          <w:rFonts w:ascii="Times New Roman" w:hAnsi="Times New Roman" w:cs="Times New Roman"/>
-          <w:i/>
-          <w:iCs/>
-          <w:sz w:val="28"/>
-          <w:szCs w:val="28"/>
-        </w:rPr>
-        <w:t>русского алфавита, длины 100 000 и 3</w:t>
-      </w:r>
-      <w:r>
-        <w:rPr>
-          <w:rFonts w:ascii="Times New Roman" w:hAnsi="Times New Roman" w:cs="Times New Roman"/>
-          <w:i/>
-          <w:iCs/>
-          <w:sz w:val="28"/>
-          <w:szCs w:val="28"/>
-        </w:rPr>
-        <w:t xml:space="preserve"> </w:t>
-      </w:r>
-      <w:r>
-        <w:rPr>
-          <w:rFonts w:ascii="Times New Roman" w:hAnsi="Times New Roman" w:cs="Times New Roman"/>
-          <w:i/>
-          <w:iCs/>
-          <w:sz w:val="28"/>
-          <w:szCs w:val="28"/>
-        </w:rPr>
-        <w:t>соответственно</w:t>
-      </w:r>
-      <w:r>
-        <w:rPr>
-          <w:rFonts w:ascii="Times New Roman" w:hAnsi="Times New Roman" w:cs="Times New Roman"/>
-          <w:i/>
-          <w:iCs/>
-          <w:sz w:val="28"/>
-          <w:szCs w:val="28"/>
-        </w:rPr>
-        <w:t>.</w:t>
+        <w:t>Исходная и искомая строки сгенерированы случайным образом из букв русского алфавита, длины 100 000 и 3 соответственно.</w:t>
       </w:r>
     </w:p>
     <w:p>
@@ -179,43 +125,13 @@
           <w:szCs w:val="28"/>
         </w:rPr>
       </w:pPr>
-    </w:p>
-    <w:p>
-      <w:pPr>
-        <w:ind w:firstLine="284"/>
-        <w:jc w:val="both"/>
-        <w:rPr>
-          <w:rFonts w:ascii="Times New Roman" w:hAnsi="Times New Roman" w:cs="Times New Roman"/>
-          <w:sz w:val="28"/>
-          <w:szCs w:val="28"/>
-        </w:rPr>
-      </w:pPr>
-      <w:r>
-        <w:rPr>
-          <w:rFonts w:ascii="Times New Roman" w:hAnsi="Times New Roman" w:cs="Times New Roman"/>
-          <w:sz w:val="28"/>
-          <w:szCs w:val="28"/>
-        </w:rPr>
-        <w:t>Для проведения сравнительного анализа времени выполнения алгоритмов прямого поиска подстроки в строке и алгоритма Карпа-Рабина, необходимо учесть следующие факторы:</w:t>
-      </w:r>
-    </w:p>
-    <w:p>
-      <w:pPr>
-        <w:ind w:firstLine="284"/>
-        <w:jc w:val="both"/>
-        <w:rPr>
-          <w:rFonts w:ascii="Times New Roman" w:hAnsi="Times New Roman" w:cs="Times New Roman"/>
-          <w:sz w:val="28"/>
-          <w:szCs w:val="28"/>
-        </w:rPr>
-      </w:pPr>
-      <w:r>
-        <w:rPr>
-          <w:rFonts w:ascii="Times New Roman" w:hAnsi="Times New Roman" w:cs="Times New Roman"/>
-          <w:sz w:val="28"/>
-          <w:szCs w:val="28"/>
-        </w:rPr>
-        <w:t>1. Прямой поиск подстроки в строке:</w:t>
+      <w:r>
+        <w:rPr>
+          <w:rFonts w:ascii="Times New Roman" w:hAnsi="Times New Roman" w:cs="Times New Roman"/>
+          <w:sz w:val="28"/>
+          <w:szCs w:val="28"/>
+        </w:rPr>
+        <w:t>Системные конфигурации:</w:t>
       </w:r>
     </w:p>
     <w:p>
@@ -223,7 +139,7 @@
         <w:pStyle w:val="a3"/>
         <w:numPr>
           <w:ilvl w:val="0"/>
-          <w:numId w:val="1"/>
+          <w:numId w:val="4"/>
         </w:numPr>
         <w:jc w:val="both"/>
         <w:rPr>
@@ -238,7 +154,7 @@
           <w:sz w:val="28"/>
           <w:szCs w:val="28"/>
         </w:rPr>
-        <w:t>Время выполнения: O(n*m), где n - длина исходной строки, m - длина искомой строки.</w:t>
+        <w:t>Оперативная память: 16 ГБ</w:t>
       </w:r>
     </w:p>
     <w:p>
@@ -246,7 +162,7 @@
         <w:pStyle w:val="a3"/>
         <w:numPr>
           <w:ilvl w:val="0"/>
-          <w:numId w:val="1"/>
+          <w:numId w:val="4"/>
         </w:numPr>
         <w:jc w:val="both"/>
         <w:rPr>
@@ -261,7 +177,7 @@
           <w:sz w:val="28"/>
           <w:szCs w:val="28"/>
         </w:rPr>
-        <w:t>В данном случае, длина исходной строки составляет 100000 символов, а длина искомой строки - 3 символа.</w:t>
+        <w:t>Виртуальная память: 3091 МБ</w:t>
       </w:r>
     </w:p>
     <w:p>
@@ -269,52 +185,59 @@
         <w:pStyle w:val="a3"/>
         <w:numPr>
           <w:ilvl w:val="0"/>
-          <w:numId w:val="1"/>
+          <w:numId w:val="4"/>
         </w:numPr>
         <w:jc w:val="both"/>
         <w:rPr>
           <w:rFonts w:ascii="Times New Roman" w:hAnsi="Times New Roman" w:cs="Times New Roman"/>
           <w:sz w:val="28"/>
           <w:szCs w:val="28"/>
-        </w:rPr>
-      </w:pPr>
-      <w:r>
-        <w:rPr>
-          <w:rFonts w:ascii="Times New Roman" w:hAnsi="Times New Roman" w:cs="Times New Roman"/>
-          <w:sz w:val="28"/>
-          <w:szCs w:val="28"/>
-        </w:rPr>
-        <w:t>Следовательно, время выполнения прямого поиска подстроки в строке будет пропорционально 100000 * 3 = 300000 операций.</w:t>
-      </w:r>
-    </w:p>
-    <w:p>
-      <w:pPr>
-        <w:ind w:firstLine="284"/>
-        <w:jc w:val="both"/>
-        <w:rPr>
-          <w:rFonts w:ascii="Times New Roman" w:hAnsi="Times New Roman" w:cs="Times New Roman"/>
-          <w:sz w:val="28"/>
-          <w:szCs w:val="28"/>
-        </w:rPr>
-      </w:pPr>
-    </w:p>
-    <w:p>
-      <w:pPr>
-        <w:ind w:firstLine="284"/>
-        <w:jc w:val="both"/>
-        <w:rPr>
-          <w:rFonts w:ascii="Times New Roman" w:hAnsi="Times New Roman" w:cs="Times New Roman"/>
-          <w:sz w:val="28"/>
-          <w:szCs w:val="28"/>
-        </w:rPr>
-      </w:pPr>
-      <w:r>
-        <w:rPr>
-          <w:rFonts w:ascii="Times New Roman" w:hAnsi="Times New Roman" w:cs="Times New Roman"/>
-          <w:sz w:val="28"/>
-          <w:szCs w:val="28"/>
-        </w:rPr>
-        <w:t>2. Алгоритм Карпа-Рабина:</w:t>
+          <w:lang w:val="en-US"/>
+        </w:rPr>
+      </w:pPr>
+      <w:r>
+        <w:rPr>
+          <w:rFonts w:ascii="Times New Roman" w:hAnsi="Times New Roman" w:cs="Times New Roman"/>
+          <w:sz w:val="28"/>
+          <w:szCs w:val="28"/>
+        </w:rPr>
+        <w:t>Процессор</w:t>
+      </w:r>
+      <w:r>
+        <w:rPr>
+          <w:rFonts w:ascii="Times New Roman" w:hAnsi="Times New Roman" w:cs="Times New Roman"/>
+          <w:sz w:val="28"/>
+          <w:szCs w:val="28"/>
+          <w:lang w:val="en-US"/>
+        </w:rPr>
+        <w:t xml:space="preserve">: </w:t>
+      </w:r>
+      <w:r>
+        <w:rPr>
+          <w:rFonts w:ascii="Times New Roman" w:hAnsi="Times New Roman" w:cs="Times New Roman"/>
+          <w:sz w:val="28"/>
+          <w:szCs w:val="28"/>
+          <w:lang w:val="en-US"/>
+        </w:rPr>
+        <w:t>AMD Ryzen 5 5500U with Radeon Graphics</w:t>
+      </w:r>
+      <w:r>
+        <w:rPr>
+          <w:rFonts w:ascii="Times New Roman" w:hAnsi="Times New Roman" w:cs="Times New Roman"/>
+          <w:sz w:val="28"/>
+          <w:szCs w:val="28"/>
+          <w:lang w:val="en-US"/>
+        </w:rPr>
+        <w:t xml:space="preserve">, </w:t>
+      </w:r>
+      <w:r>
+        <w:rPr>
+          <w:rFonts w:ascii="Times New Roman" w:hAnsi="Times New Roman" w:cs="Times New Roman"/>
+          <w:sz w:val="28"/>
+          <w:szCs w:val="28"/>
+          <w:lang w:val="en-US"/>
+        </w:rPr>
+        <w:t>2.10 GHz</w:t>
       </w:r>
     </w:p>
     <w:p>
@@ -322,95 +245,265 @@
         <w:pStyle w:val="a3"/>
         <w:numPr>
           <w:ilvl w:val="0"/>
-          <w:numId w:val="2"/>
+          <w:numId w:val="4"/>
         </w:numPr>
         <w:jc w:val="both"/>
         <w:rPr>
           <w:rFonts w:ascii="Times New Roman" w:hAnsi="Times New Roman" w:cs="Times New Roman"/>
           <w:sz w:val="28"/>
           <w:szCs w:val="28"/>
-        </w:rPr>
-      </w:pPr>
-      <w:r>
-        <w:rPr>
-          <w:rFonts w:ascii="Times New Roman" w:hAnsi="Times New Roman" w:cs="Times New Roman"/>
-          <w:sz w:val="28"/>
-          <w:szCs w:val="28"/>
-        </w:rPr>
-        <w:t>Время выполнения: O(n+m), где n - длина исходной строки, m - длина искомой строки.</w:t>
-      </w:r>
+          <w:lang w:val="en-US"/>
+        </w:rPr>
+      </w:pPr>
+      <w:r>
+        <w:rPr>
+          <w:rFonts w:ascii="Times New Roman" w:hAnsi="Times New Roman" w:cs="Times New Roman"/>
+          <w:sz w:val="28"/>
+          <w:szCs w:val="28"/>
+        </w:rPr>
+        <w:t>Видеокарта</w:t>
+      </w:r>
+      <w:r>
+        <w:rPr>
+          <w:rFonts w:ascii="Times New Roman" w:hAnsi="Times New Roman" w:cs="Times New Roman"/>
+          <w:sz w:val="28"/>
+          <w:szCs w:val="28"/>
+          <w:lang w:val="en-US"/>
+        </w:rPr>
+        <w:t xml:space="preserve">: </w:t>
+      </w:r>
+      <w:r>
+        <w:rPr>
+          <w:rFonts w:ascii="Times New Roman" w:hAnsi="Times New Roman" w:cs="Times New Roman"/>
+          <w:sz w:val="28"/>
+          <w:szCs w:val="28"/>
+          <w:lang w:val="en-US"/>
+        </w:rPr>
+        <w:t>AMD Radeon</w:t>
+      </w:r>
+      <w:r>
+        <w:rPr>
+          <w:rFonts w:ascii="Times New Roman" w:hAnsi="Times New Roman" w:cs="Times New Roman"/>
+          <w:sz w:val="28"/>
+          <w:szCs w:val="28"/>
+          <w:lang w:val="en-US"/>
+        </w:rPr>
+        <w:t xml:space="preserve"> </w:t>
+      </w:r>
+      <w:r>
+        <w:rPr>
+          <w:rFonts w:ascii="Times New Roman" w:hAnsi="Times New Roman" w:cs="Times New Roman"/>
+          <w:sz w:val="28"/>
+          <w:szCs w:val="28"/>
+          <w:lang w:val="en-US"/>
+        </w:rPr>
+        <w:t>(TM) Graphics</w:t>
+      </w:r>
+    </w:p>
+    <w:tbl>
+      <w:tblPr>
+        <w:tblStyle w:val="a4"/>
+        <w:tblW w:w="0" w:type="auto"/>
+        <w:tblInd w:w="-5" w:type="dxa"/>
+        <w:tblLook w:val="04A0" w:firstRow="1" w:lastRow="0" w:firstColumn="1" w:lastColumn="0" w:noHBand="0" w:noVBand="1"/>
+      </w:tblPr>
+      <w:tblGrid>
+        <w:gridCol w:w="1696"/>
+        <w:gridCol w:w="2552"/>
+        <w:gridCol w:w="2410"/>
+      </w:tblGrid>
+      <w:tr>
+        <w:tc>
+          <w:tcPr>
+            <w:tcW w:w="1696" w:type="dxa"/>
+          </w:tcPr>
+          <w:p>
+            <w:pPr>
+              <w:jc w:val="both"/>
+              <w:rPr>
+                <w:rFonts w:ascii="Times New Roman" w:hAnsi="Times New Roman" w:cs="Times New Roman"/>
+                <w:sz w:val="28"/>
+                <w:szCs w:val="28"/>
+              </w:rPr>
+            </w:pPr>
+            <w:r>
+              <w:rPr>
+                <w:rFonts w:ascii="Times New Roman" w:hAnsi="Times New Roman" w:cs="Times New Roman"/>
+                <w:sz w:val="28"/>
+                <w:szCs w:val="28"/>
+              </w:rPr>
+              <w:t>Количество символов</w:t>
+            </w:r>
+          </w:p>
+        </w:tc>
+        <w:tc>
+          <w:tcPr>
+            <w:tcW w:w="2552" w:type="dxa"/>
+          </w:tcPr>
+          <w:p>
+            <w:pPr>
+              <w:jc w:val="both"/>
+              <w:rPr>
+                <w:rFonts w:ascii="Times New Roman" w:hAnsi="Times New Roman" w:cs="Times New Roman"/>
+                <w:sz w:val="28"/>
+                <w:szCs w:val="28"/>
+              </w:rPr>
+            </w:pPr>
+            <w:r>
+              <w:rPr>
+                <w:rFonts w:ascii="Times New Roman" w:hAnsi="Times New Roman" w:cs="Times New Roman"/>
+                <w:sz w:val="28"/>
+                <w:szCs w:val="28"/>
+              </w:rPr>
+              <w:t>Прямой поиск подстроки в ст</w:t>
+            </w:r>
+            <w:r>
+              <w:rPr>
+                <w:rFonts w:ascii="Times New Roman" w:hAnsi="Times New Roman" w:cs="Times New Roman"/>
+                <w:sz w:val="28"/>
+                <w:szCs w:val="28"/>
+              </w:rPr>
+              <w:t>рок</w:t>
+            </w:r>
+            <w:r>
+              <w:rPr>
+                <w:rFonts w:ascii="Times New Roman" w:hAnsi="Times New Roman" w:cs="Times New Roman"/>
+                <w:sz w:val="28"/>
+                <w:szCs w:val="28"/>
+              </w:rPr>
+              <w:t>е</w:t>
+            </w:r>
+          </w:p>
+        </w:tc>
+        <w:tc>
+          <w:tcPr>
+            <w:tcW w:w="2410" w:type="dxa"/>
+          </w:tcPr>
+          <w:p>
+            <w:pPr>
+              <w:jc w:val="both"/>
+              <w:rPr>
+                <w:rFonts w:ascii="Times New Roman" w:hAnsi="Times New Roman" w:cs="Times New Roman"/>
+                <w:sz w:val="28"/>
+                <w:szCs w:val="28"/>
+              </w:rPr>
+            </w:pPr>
+            <w:r>
+              <w:rPr>
+                <w:rFonts w:ascii="Times New Roman" w:hAnsi="Times New Roman" w:cs="Times New Roman"/>
+                <w:sz w:val="28"/>
+                <w:szCs w:val="28"/>
+              </w:rPr>
+              <w:t>Алгоритм Карпа-Рабина</w:t>
+            </w:r>
+          </w:p>
+        </w:tc>
+      </w:tr>
+      <w:tr>
+        <w:tc>
+          <w:tcPr>
+            <w:tcW w:w="1696" w:type="dxa"/>
+          </w:tcPr>
+          <w:p>
+            <w:pPr>
+              <w:jc w:val="both"/>
+              <w:rPr>
+                <w:rFonts w:ascii="Times New Roman" w:hAnsi="Times New Roman" w:cs="Times New Roman"/>
+                <w:sz w:val="28"/>
+                <w:szCs w:val="28"/>
+              </w:rPr>
+            </w:pPr>
+            <w:r>
+              <w:rPr>
+                <w:rFonts w:ascii="Times New Roman" w:hAnsi="Times New Roman" w:cs="Times New Roman"/>
+                <w:sz w:val="28"/>
+                <w:szCs w:val="28"/>
+              </w:rPr>
+              <w:t>100 000</w:t>
+            </w:r>
+          </w:p>
+        </w:tc>
+        <w:tc>
+          <w:tcPr>
+            <w:tcW w:w="2552" w:type="dxa"/>
+          </w:tcPr>
+          <w:p>
+            <w:pPr>
+              <w:jc w:val="both"/>
+              <w:rPr>
+                <w:rFonts w:ascii="Times New Roman" w:hAnsi="Times New Roman" w:cs="Times New Roman"/>
+                <w:sz w:val="28"/>
+                <w:szCs w:val="28"/>
+              </w:rPr>
+            </w:pPr>
+            <w:r>
+              <w:rPr>
+                <w:rFonts w:ascii="Times New Roman" w:hAnsi="Times New Roman" w:cs="Times New Roman"/>
+                <w:sz w:val="28"/>
+                <w:szCs w:val="28"/>
+              </w:rPr>
+              <w:t xml:space="preserve">7.7936 </w:t>
+            </w:r>
+            <w:proofErr w:type="spellStart"/>
+            <w:r>
+              <w:rPr>
+                <w:rFonts w:ascii="Times New Roman" w:hAnsi="Times New Roman" w:cs="Times New Roman"/>
+                <w:sz w:val="28"/>
+                <w:szCs w:val="28"/>
+              </w:rPr>
+              <w:t>ms</w:t>
+            </w:r>
+            <w:proofErr w:type="spellEnd"/>
+          </w:p>
+        </w:tc>
+        <w:tc>
+          <w:tcPr>
+            <w:tcW w:w="2410" w:type="dxa"/>
+          </w:tcPr>
+          <w:p>
+            <w:pPr>
+              <w:jc w:val="both"/>
+              <w:rPr>
+                <w:rFonts w:ascii="Times New Roman" w:hAnsi="Times New Roman" w:cs="Times New Roman"/>
+                <w:sz w:val="28"/>
+                <w:szCs w:val="28"/>
+              </w:rPr>
+            </w:pPr>
+            <w:r>
+              <w:rPr>
+                <w:rFonts w:ascii="Times New Roman" w:hAnsi="Times New Roman" w:cs="Times New Roman"/>
+                <w:sz w:val="28"/>
+                <w:szCs w:val="28"/>
+              </w:rPr>
+              <w:t xml:space="preserve">5.3569 </w:t>
+            </w:r>
+            <w:proofErr w:type="spellStart"/>
+            <w:r>
+              <w:rPr>
+                <w:rFonts w:ascii="Times New Roman" w:hAnsi="Times New Roman" w:cs="Times New Roman"/>
+                <w:sz w:val="28"/>
+                <w:szCs w:val="28"/>
+              </w:rPr>
+              <w:t>ms</w:t>
+            </w:r>
+            <w:proofErr w:type="spellEnd"/>
+          </w:p>
+        </w:tc>
+      </w:tr>
+    </w:tbl>
+    <w:p>
+      <w:pPr>
+        <w:ind w:firstLine="284"/>
+        <w:jc w:val="both"/>
+        <w:rPr>
+          <w:rFonts w:ascii="Times New Roman" w:hAnsi="Times New Roman" w:cs="Times New Roman"/>
+          <w:sz w:val="28"/>
+          <w:szCs w:val="28"/>
+        </w:rPr>
+      </w:pPr>
     </w:p>
     <w:p>
       <w:pPr>
-        <w:pStyle w:val="a3"/>
-        <w:numPr>
-          <w:ilvl w:val="0"/>
-          <w:numId w:val="2"/>
-        </w:numPr>
-        <w:jc w:val="both"/>
-        <w:rPr>
-          <w:rFonts w:ascii="Times New Roman" w:hAnsi="Times New Roman" w:cs="Times New Roman"/>
-          <w:sz w:val="28"/>
-          <w:szCs w:val="28"/>
-        </w:rPr>
-      </w:pPr>
-      <w:r>
-        <w:rPr>
-          <w:rFonts w:ascii="Times New Roman" w:hAnsi="Times New Roman" w:cs="Times New Roman"/>
-          <w:sz w:val="28"/>
-          <w:szCs w:val="28"/>
-        </w:rPr>
-        <w:t>Алгоритм Карпа-Рабина использует хэш-функцию для сравнения подстроки с искомой строкой.</w:t>
-      </w:r>
-    </w:p>
-    <w:p>
-      <w:pPr>
-        <w:pStyle w:val="a3"/>
-        <w:numPr>
-          <w:ilvl w:val="0"/>
-          <w:numId w:val="2"/>
-        </w:numPr>
-        <w:jc w:val="both"/>
-        <w:rPr>
-          <w:rFonts w:ascii="Times New Roman" w:hAnsi="Times New Roman" w:cs="Times New Roman"/>
-          <w:sz w:val="28"/>
-          <w:szCs w:val="28"/>
-        </w:rPr>
-      </w:pPr>
-      <w:r>
-        <w:rPr>
-          <w:rFonts w:ascii="Times New Roman" w:hAnsi="Times New Roman" w:cs="Times New Roman"/>
-          <w:sz w:val="28"/>
-          <w:szCs w:val="28"/>
-        </w:rPr>
-        <w:t>В данном случае, длина исходной строки составляет 100000 символов, а длина искомой строки - 3 символа.</w:t>
-      </w:r>
-    </w:p>
-    <w:p>
-      <w:pPr>
-        <w:pStyle w:val="a3"/>
-        <w:numPr>
-          <w:ilvl w:val="0"/>
-          <w:numId w:val="2"/>
-        </w:numPr>
-        <w:jc w:val="both"/>
-        <w:rPr>
-          <w:rFonts w:ascii="Times New Roman" w:hAnsi="Times New Roman" w:cs="Times New Roman"/>
-          <w:sz w:val="28"/>
-          <w:szCs w:val="28"/>
-        </w:rPr>
-      </w:pPr>
-      <w:r>
-        <w:rPr>
-          <w:rFonts w:ascii="Times New Roman" w:hAnsi="Times New Roman" w:cs="Times New Roman"/>
-          <w:sz w:val="28"/>
-          <w:szCs w:val="28"/>
-        </w:rPr>
-        <w:t>Время выполнения алгоритма Карпа-Рабина будет пропорционально 100000 + 3 = 100003 операций.</w:t>
-      </w:r>
-    </w:p>
-    <w:p>
-      <w:pPr>
         <w:ind w:firstLine="284"/>
         <w:jc w:val="both"/>
         <w:rPr>
@@ -419,156 +512,53 @@
           <w:szCs w:val="28"/>
         </w:rPr>
       </w:pPr>
-    </w:p>
-    <w:p>
-      <w:pPr>
-        <w:ind w:firstLine="284"/>
-        <w:jc w:val="both"/>
-        <w:rPr>
-          <w:rFonts w:ascii="Times New Roman" w:hAnsi="Times New Roman" w:cs="Times New Roman"/>
-          <w:sz w:val="28"/>
-          <w:szCs w:val="28"/>
-        </w:rPr>
-      </w:pPr>
-      <w:r>
-        <w:rPr>
-          <w:rFonts w:ascii="Times New Roman" w:hAnsi="Times New Roman" w:cs="Times New Roman"/>
-          <w:sz w:val="28"/>
-          <w:szCs w:val="28"/>
-        </w:rPr>
-        <w:t>Исходя из вышеизложенного, можно сделать следующие выводы:</w:t>
-      </w:r>
-    </w:p>
-    <w:p>
-      <w:pPr>
-        <w:pStyle w:val="a3"/>
-        <w:numPr>
-          <w:ilvl w:val="0"/>
-          <w:numId w:val="3"/>
-        </w:numPr>
-        <w:jc w:val="both"/>
-        <w:rPr>
-          <w:rFonts w:ascii="Times New Roman" w:hAnsi="Times New Roman" w:cs="Times New Roman"/>
-          <w:sz w:val="28"/>
-          <w:szCs w:val="28"/>
-        </w:rPr>
-      </w:pPr>
-      <w:r>
-        <w:rPr>
-          <w:rFonts w:ascii="Times New Roman" w:hAnsi="Times New Roman" w:cs="Times New Roman"/>
-          <w:sz w:val="28"/>
-          <w:szCs w:val="28"/>
-        </w:rPr>
-        <w:t>Время выполнения прямого поиска подстроки в строке составляет 300000 операций.</w:t>
-      </w:r>
-    </w:p>
-    <w:p>
-      <w:pPr>
-        <w:pStyle w:val="a3"/>
-        <w:numPr>
-          <w:ilvl w:val="0"/>
-          <w:numId w:val="3"/>
-        </w:numPr>
-        <w:jc w:val="both"/>
-        <w:rPr>
-          <w:rFonts w:ascii="Times New Roman" w:hAnsi="Times New Roman" w:cs="Times New Roman"/>
-          <w:sz w:val="28"/>
-          <w:szCs w:val="28"/>
-        </w:rPr>
-      </w:pPr>
-      <w:r>
-        <w:rPr>
-          <w:rFonts w:ascii="Times New Roman" w:hAnsi="Times New Roman" w:cs="Times New Roman"/>
-          <w:sz w:val="28"/>
-          <w:szCs w:val="28"/>
-        </w:rPr>
-        <w:t>Время выполнения алгоритма Карпа-Рабина составляет 100003 операции.</w:t>
-      </w:r>
-    </w:p>
-    <w:p>
-      <w:pPr>
-        <w:pStyle w:val="a3"/>
-        <w:numPr>
-          <w:ilvl w:val="0"/>
-          <w:numId w:val="3"/>
-        </w:numPr>
-        <w:jc w:val="both"/>
-        <w:rPr>
-          <w:rFonts w:ascii="Times New Roman" w:hAnsi="Times New Roman" w:cs="Times New Roman"/>
-          <w:sz w:val="28"/>
-          <w:szCs w:val="28"/>
-        </w:rPr>
-      </w:pPr>
-      <w:r>
-        <w:rPr>
-          <w:rFonts w:ascii="Times New Roman" w:hAnsi="Times New Roman" w:cs="Times New Roman"/>
-          <w:sz w:val="28"/>
-          <w:szCs w:val="28"/>
-        </w:rPr>
-        <w:t>Следовательно, алгоритм Карпа-Рабина выполняется быстрее, чем прямой поиск подстроки в строке, для данного конкретного случая.</w:t>
-      </w:r>
-    </w:p>
-    <w:p>
-      <w:pPr>
-        <w:ind w:firstLine="284"/>
-        <w:jc w:val="both"/>
-        <w:rPr>
-          <w:rFonts w:ascii="Times New Roman" w:hAnsi="Times New Roman" w:cs="Times New Roman"/>
-          <w:sz w:val="28"/>
-          <w:szCs w:val="28"/>
-        </w:rPr>
-      </w:pPr>
-    </w:p>
-    <w:p>
-      <w:pPr>
-        <w:ind w:firstLine="284"/>
-        <w:jc w:val="both"/>
-        <w:rPr>
-          <w:rFonts w:ascii="Times New Roman" w:hAnsi="Times New Roman" w:cs="Times New Roman"/>
-          <w:sz w:val="28"/>
-          <w:szCs w:val="28"/>
-        </w:rPr>
-      </w:pPr>
-      <w:r>
-        <w:rPr>
-          <w:rFonts w:ascii="Times New Roman" w:hAnsi="Times New Roman" w:cs="Times New Roman"/>
-          <w:sz w:val="28"/>
-          <w:szCs w:val="28"/>
-        </w:rPr>
-        <w:lastRenderedPageBreak/>
-        <w:t xml:space="preserve">Однако, стоит отметить, что время выполнения алгоритма Карпа-Рабина может зависеть от выбора хэш-функции и размера алфавита. В некоторых случаях, прямой поиск подстроки в строке может быть более эффективным. Поэтому, при выборе алгоритма поиска подстроки необходимо учитывать особенности конкретной задачи и данные, с которыми </w:t>
-      </w:r>
-      <w:r>
-        <w:rPr>
-          <w:rFonts w:ascii="Times New Roman" w:hAnsi="Times New Roman" w:cs="Times New Roman"/>
-          <w:sz w:val="28"/>
-          <w:szCs w:val="28"/>
-        </w:rPr>
-        <w:t xml:space="preserve">происходит </w:t>
-      </w:r>
-      <w:r>
-        <w:rPr>
-          <w:rFonts w:ascii="Times New Roman" w:hAnsi="Times New Roman" w:cs="Times New Roman"/>
-          <w:sz w:val="28"/>
-          <w:szCs w:val="28"/>
-        </w:rPr>
-        <w:t>работает</w:t>
-      </w:r>
-      <w:r>
-        <w:rPr>
-          <w:rFonts w:ascii="Times New Roman" w:hAnsi="Times New Roman" w:cs="Times New Roman"/>
-          <w:sz w:val="28"/>
-          <w:szCs w:val="28"/>
-        </w:rPr>
-        <w:t>а</w:t>
-      </w:r>
-      <w:r>
-        <w:rPr>
-          <w:rFonts w:ascii="Times New Roman" w:hAnsi="Times New Roman" w:cs="Times New Roman"/>
-          <w:sz w:val="28"/>
-          <w:szCs w:val="28"/>
-        </w:rPr>
-        <w:t>.</w:t>
+      <w:r>
+        <w:rPr>
+          <w:rFonts w:ascii="Times New Roman" w:hAnsi="Times New Roman" w:cs="Times New Roman"/>
+          <w:sz w:val="28"/>
+          <w:szCs w:val="28"/>
+        </w:rPr>
+        <w:t>Можно сделать вывод, что алгоритм Карпа-Рабина является лучше, чем алгоритм прямого поиска</w:t>
+      </w:r>
+      <w:r>
+        <w:rPr>
+          <w:rFonts w:ascii="Times New Roman" w:hAnsi="Times New Roman" w:cs="Times New Roman"/>
+          <w:sz w:val="28"/>
+          <w:szCs w:val="28"/>
+        </w:rPr>
+        <w:t xml:space="preserve"> подстроки в строке</w:t>
+      </w:r>
+      <w:r>
+        <w:rPr>
+          <w:rFonts w:ascii="Times New Roman" w:hAnsi="Times New Roman" w:cs="Times New Roman"/>
+          <w:sz w:val="28"/>
+          <w:szCs w:val="28"/>
+        </w:rPr>
+        <w:t>. Хоть он и сложнее в понимании</w:t>
+      </w:r>
+      <w:r>
+        <w:rPr>
+          <w:rFonts w:ascii="Times New Roman" w:hAnsi="Times New Roman" w:cs="Times New Roman"/>
+          <w:sz w:val="28"/>
+          <w:szCs w:val="28"/>
+        </w:rPr>
+        <w:t xml:space="preserve"> и требует большего объема памяти, </w:t>
+      </w:r>
+      <w:r>
+        <w:rPr>
+          <w:rFonts w:ascii="Times New Roman" w:hAnsi="Times New Roman" w:cs="Times New Roman"/>
+          <w:sz w:val="28"/>
+          <w:szCs w:val="28"/>
+        </w:rPr>
+        <w:t>однако</w:t>
+      </w:r>
+      <w:r>
+        <w:rPr>
+          <w:rFonts w:ascii="Times New Roman" w:hAnsi="Times New Roman" w:cs="Times New Roman"/>
+          <w:sz w:val="28"/>
+          <w:szCs w:val="28"/>
+        </w:rPr>
+        <w:t xml:space="preserve"> скорость у него выше.</w:t>
       </w:r>
     </w:p>
     <w:sectPr>
@@ -810,6 +800,119 @@
     </w:lvl>
   </w:abstractNum>
   <w:abstractNum w:abstractNumId="2" w15:restartNumberingAfterBreak="0">
+    <w:nsid w:val="093D22A2"/>
+    <w:multiLevelType w:val="hybridMultilevel"/>
+    <w:tmpl w:val="B18A6BBA"/>
+    <w:lvl w:ilvl="0" w:tplc="04190001">
+      <w:start w:val="1"/>
+      <w:numFmt w:val="bullet"/>
+      <w:lvlText w:val=""/>
+      <w:lvlJc w:val="left"/>
+      <w:pPr>
+        <w:ind w:left="1004" w:hanging="360"/>
+      </w:pPr>
+      <w:rPr>
+        <w:rFonts w:ascii="Symbol" w:hAnsi="Symbol" w:hint="default"/>
+      </w:rPr>
+    </w:lvl>
+    <w:lvl w:ilvl="1" w:tplc="04190003" w:tentative="1">
+      <w:start w:val="1"/>
+      <w:numFmt w:val="bullet"/>
+      <w:lvlText w:val="o"/>
+      <w:lvlJc w:val="left"/>
+      <w:pPr>
+        <w:ind w:left="1724" w:hanging="360"/>
+      </w:pPr>
+      <w:rPr>
+        <w:rFonts w:ascii="Courier New" w:hAnsi="Courier New" w:cs="Courier New" w:hint="default"/>
+      </w:rPr>
+    </w:lvl>
+    <w:lvl w:ilvl="2" w:tplc="04190005" w:tentative="1">
+      <w:start w:val="1"/>
+      <w:numFmt w:val="bullet"/>
+      <w:lvlText w:val=""/>
+      <w:lvlJc w:val="left"/>
+      <w:pPr>
+        <w:ind w:left="2444" w:hanging="360"/>
+      </w:pPr>
+      <w:rPr>
+        <w:rFonts w:ascii="Wingdings" w:hAnsi="Wingdings" w:hint="default"/>
+      </w:rPr>
+    </w:lvl>
+    <w:lvl w:ilvl="3" w:tplc="04190001" w:tentative="1">
+      <w:start w:val="1"/>
+      <w:numFmt w:val="bullet"/>
+      <w:lvlText w:val=""/>
+      <w:lvlJc w:val="left"/>
+      <w:pPr>
+        <w:ind w:left="3164" w:hanging="360"/>
+      </w:pPr>
+      <w:rPr>
+        <w:rFonts w:ascii="Symbol" w:hAnsi="Symbol" w:hint="default"/>
+      </w:rPr>
+    </w:lvl>
+    <w:lvl w:ilvl="4" w:tplc="04190003" w:tentative="1">
+      <w:start w:val="1"/>
+      <w:numFmt w:val="bullet"/>
+      <w:lvlText w:val="o"/>
+      <w:lvlJc w:val="left"/>
+      <w:pPr>
+        <w:ind w:left="3884" w:hanging="360"/>
+      </w:pPr>
+      <w:rPr>
+        <w:rFonts w:ascii="Courier New" w:hAnsi="Courier New" w:cs="Courier New" w:hint="default"/>
+      </w:rPr>
+    </w:lvl>
+    <w:lvl w:ilvl="5" w:tplc="04190005" w:tentative="1">
+      <w:start w:val="1"/>
+      <w:numFmt w:val="bullet"/>
+      <w:lvlText w:val=""/>
+      <w:lvlJc w:val="left"/>
+      <w:pPr>
+        <w:ind w:left="4604" w:hanging="360"/>
+      </w:pPr>
+      <w:rPr>
+        <w:rFonts w:ascii="Wingdings" w:hAnsi="Wingdings" w:hint="default"/>
+      </w:rPr>
+    </w:lvl>
+    <w:lvl w:ilvl="6" w:tplc="04190001" w:tentative="1">
+      <w:start w:val="1"/>
+      <w:numFmt w:val="bullet"/>
+      <w:lvlText w:val=""/>
+      <w:lvlJc w:val="left"/>
+      <w:pPr>
+        <w:ind w:left="5324" w:hanging="360"/>
+      </w:pPr>
+      <w:rPr>
+        <w:rFonts w:ascii="Symbol" w:hAnsi="Symbol" w:hint="default"/>
+      </w:rPr>
+    </w:lvl>
+    <w:lvl w:ilvl="7" w:tplc="04190003" w:tentative="1">
+      <w:start w:val="1"/>
+      <w:numFmt w:val="bullet"/>
+      <w:lvlText w:val="o"/>
+      <w:lvlJc w:val="left"/>
+      <w:pPr>
+        <w:ind w:left="6044" w:hanging="360"/>
+      </w:pPr>
+      <w:rPr>
+        <w:rFonts w:ascii="Courier New" w:hAnsi="Courier New" w:cs="Courier New" w:hint="default"/>
+      </w:rPr>
+    </w:lvl>
+    <w:lvl w:ilvl="8" w:tplc="04190005" w:tentative="1">
+      <w:start w:val="1"/>
+      <w:numFmt w:val="bullet"/>
+      <w:lvlText w:val=""/>
+      <w:lvlJc w:val="left"/>
+      <w:pPr>
+        <w:ind w:left="6764" w:hanging="360"/>
+      </w:pPr>
+      <w:rPr>
+        <w:rFonts w:ascii="Wingdings" w:hAnsi="Wingdings" w:hint="default"/>
+      </w:rPr>
+    </w:lvl>
+  </w:abstractNum>
+  <w:abstractNum w:abstractNumId="3" w15:restartNumberingAfterBreak="0">
     <w:nsid w:val="4D3943CD"/>
     <w:multiLevelType w:val="hybridMultilevel"/>
     <w:tmpl w:val="863063B2"/>
@@ -923,13 +1026,16 @@
     </w:lvl>
   </w:abstractNum>
   <w:num w:numId="1">
-    <w:abstractNumId w:val="2"/>
+    <w:abstractNumId w:val="3"/>
   </w:num>
   <w:num w:numId="2">
     <w:abstractNumId w:val="0"/>
   </w:num>
   <w:num w:numId="3">
     <w:abstractNumId w:val="1"/>
+  </w:num>
+  <w:num w:numId="4">
+    <w:abstractNumId w:val="2"/>
   </w:num>
 </w:numbering>
 </file>
@@ -1371,6 +1477,25 @@
       <w:contextualSpacing/>
     </w:pPr>
   </w:style>
+  <w:style w:type="table" w:styleId="a4">
+    <w:name w:val="Table Grid"/>
+    <w:basedOn w:val="a1"/>
+    <w:uiPriority w:val="39"/>
+    <w:rsid w:val="00637D15"/>
+    <w:pPr>
+      <w:spacing w:after="0" w:line="240" w:lineRule="auto"/>
+    </w:pPr>
+    <w:tblPr>
+      <w:tblBorders>
+        <w:top w:val="single" w:sz="4" w:space="0" w:color="auto"/>
+        <w:left w:val="single" w:sz="4" w:space="0" w:color="auto"/>
+        <w:bottom w:val="single" w:sz="4" w:space="0" w:color="auto"/>
+        <w:right w:val="single" w:sz="4" w:space="0" w:color="auto"/>
+        <w:insideH w:val="single" w:sz="4" w:space="0" w:color="auto"/>
+        <w:insideV w:val="single" w:sz="4" w:space="0" w:color="auto"/>
+      </w:tblBorders>
+    </w:tblPr>
+  </w:style>
 </w:styles>
 </file>
 

</xml_diff>